<commit_message>
corrected typo on pa2 handout.
</commit_message>
<xml_diff>
--- a/homework/pa2/pa2.docx
+++ b/homework/pa2/pa2.docx
@@ -1,6 +1,6 @@
 
 <file path=word/document.xml><?xml version="1.0" encoding="utf-8"?>
-<w:document xmlns:wpc="http://schemas.microsoft.com/office/word/2010/wordprocessingCanvas" xmlns:cx="http://schemas.microsoft.com/office/drawing/2014/chartex" xmlns:cx1="http://schemas.microsoft.com/office/drawing/2015/9/8/chartex" xmlns:cx2="http://schemas.microsoft.com/office/drawing/2015/10/21/chartex" xmlns:cx3="http://schemas.microsoft.com/office/drawing/2016/5/9/chartex" xmlns:cx4="http://schemas.microsoft.com/office/drawing/2016/5/10/chartex" xmlns:cx5="http://schemas.microsoft.com/office/drawing/2016/5/11/chartex" xmlns:cx6="http://schemas.microsoft.com/office/drawing/2016/5/12/chartex" xmlns:cx7="http://schemas.microsoft.com/office/drawing/2016/5/13/chartex" xmlns:cx8="http://schemas.microsoft.com/office/drawing/2016/5/14/chartex" xmlns:mc="http://schemas.openxmlformats.org/markup-compatibility/2006" xmlns:aink="http://schemas.microsoft.com/office/drawing/2016/ink" xmlns:am3d="http://schemas.microsoft.com/office/drawing/2017/model3d" xmlns:o="urn:schemas-microsoft-com:office:office" xmlns:r="http://schemas.openxmlformats.org/officeDocument/2006/relationships" xmlns:m="http://schemas.openxmlformats.org/officeDocument/2006/math" xmlns:v="urn:schemas-microsoft-com:vml" xmlns:wp14="http://schemas.microsoft.com/office/word/2010/wordprocessingDrawing" xmlns:wp="http://schemas.openxmlformats.org/drawingml/2006/wordprocessingDrawing" xmlns:w10="urn:schemas-microsoft-com:office:word" xmlns:w="http://schemas.openxmlformats.org/wordprocessingml/2006/main" xmlns:w14="http://schemas.microsoft.com/office/word/2010/wordml" xmlns:w15="http://schemas.microsoft.com/office/word/2012/wordml" xmlns:w16cid="http://schemas.microsoft.com/office/word/2016/wordml/cid" xmlns:w16se="http://schemas.microsoft.com/office/word/2015/wordml/symex" xmlns:wpg="http://schemas.microsoft.com/office/word/2010/wordprocessingGroup" xmlns:wpi="http://schemas.microsoft.com/office/word/2010/wordprocessingInk" xmlns:wne="http://schemas.microsoft.com/office/word/2006/wordml" xmlns:wps="http://schemas.microsoft.com/office/word/2010/wordprocessingShape" mc:Ignorable="w14 w15 w16se w16cid wp14">
+<w:document xmlns:wpc="http://schemas.microsoft.com/office/word/2010/wordprocessingCanvas" xmlns:cx="http://schemas.microsoft.com/office/drawing/2014/chartex" xmlns:cx1="http://schemas.microsoft.com/office/drawing/2015/9/8/chartex" xmlns:mc="http://schemas.openxmlformats.org/markup-compatibility/2006" xmlns:o="urn:schemas-microsoft-com:office:office" xmlns:r="http://schemas.openxmlformats.org/officeDocument/2006/relationships" xmlns:m="http://schemas.openxmlformats.org/officeDocument/2006/math" xmlns:v="urn:schemas-microsoft-com:vml" xmlns:wp14="http://schemas.microsoft.com/office/word/2010/wordprocessingDrawing" xmlns:wp="http://schemas.openxmlformats.org/drawingml/2006/wordprocessingDrawing" xmlns:w10="urn:schemas-microsoft-com:office:word" xmlns:w="http://schemas.openxmlformats.org/wordprocessingml/2006/main" xmlns:w14="http://schemas.microsoft.com/office/word/2010/wordml" xmlns:w15="http://schemas.microsoft.com/office/word/2012/wordml" xmlns:w16se="http://schemas.microsoft.com/office/word/2015/wordml/symex" xmlns:wpg="http://schemas.microsoft.com/office/word/2010/wordprocessingGroup" xmlns:wpi="http://schemas.microsoft.com/office/word/2010/wordprocessingInk" xmlns:wne="http://schemas.microsoft.com/office/word/2006/wordml" xmlns:wps="http://schemas.microsoft.com/office/word/2010/wordprocessingShape" mc:Ignorable="w14 w15 w16se wp14">
   <w:body>
     <w:p>
       <w:pPr>
@@ -12,10 +12,7 @@
     </w:p>
     <w:p>
       <w:r>
-        <w:t xml:space="preserve">For this PA, you will be using C++ to calculate various mathematical formulas.  </w:t>
-      </w:r>
-      <w:r>
-        <w:t xml:space="preserve">While our current programming "toolbox" contains only a few items, we can still combine what we know to perform simple computations.  In this programming assignment, you will use user I/O and mathematical computation to calculate simple formulas.  </w:t>
+        <w:t xml:space="preserve">For this PA, you will be using C++ to calculate various mathematical formulas.  While our current programming "toolbox" contains only a few items, we can still combine what we know to perform simple computations.  In this programming assignment, you will use user I/O and mathematical computation to calculate simple formulas.  </w:t>
       </w:r>
     </w:p>
     <w:p>
@@ -446,26 +443,14 @@
       <w:r>
         <w:t>Note that common mathematical functions can be found in the &lt;</w:t>
       </w:r>
-      <w:proofErr w:type="spellStart"/>
-      <w:r>
-        <w:fldChar w:fldCharType="begin"/>
-      </w:r>
-      <w:r>
-        <w:instrText xml:space="preserve"> HYPERLINK "http://www.cplusplus.com/reference/cmath/" </w:instrText>
-      </w:r>
-      <w:r>
-        <w:fldChar w:fldCharType="separate"/>
-      </w:r>
-      <w:r>
-        <w:rPr>
-          <w:rStyle w:val="Hyperlink"/>
-        </w:rPr>
-        <w:t>cmath</w:t>
-      </w:r>
-      <w:proofErr w:type="spellEnd"/>
-      <w:r>
-        <w:fldChar w:fldCharType="end"/>
-      </w:r>
+      <w:hyperlink r:id="rId5" w:history="1">
+        <w:r>
+          <w:rPr>
+            <w:rStyle w:val="Hyperlink"/>
+          </w:rPr>
+          <w:t>cmath</w:t>
+        </w:r>
+      </w:hyperlink>
       <w:r>
         <w:t xml:space="preserve">&gt; library.  </w:t>
       </w:r>
@@ -485,8 +470,6 @@
       <w:r>
         <w:t xml:space="preserve">Below are test cases for you to compare your program against.  Note that the prompts need to be listed in the order depicted.  </w:t>
       </w:r>
-      <w:bookmarkStart w:id="0" w:name="_GoBack"/>
-      <w:bookmarkEnd w:id="0"/>
     </w:p>
     <w:p>
       <w:r>
@@ -509,7 +492,7 @@
                     <pic:cNvPicPr/>
                   </pic:nvPicPr>
                   <pic:blipFill>
-                    <a:blip r:embed="rId5"/>
+                    <a:blip r:embed="rId6"/>
                     <a:stretch>
                       <a:fillRect/>
                     </a:stretch>
@@ -540,13 +523,7 @@
     </w:p>
     <w:p>
       <w:r>
-        <w:t xml:space="preserve">You must submit your assignment through </w:t>
-      </w:r>
-      <w:r>
-        <w:t>Canvas</w:t>
-      </w:r>
-      <w:r>
-        <w:t xml:space="preserve"> no later than midnight on </w:t>
+        <w:t xml:space="preserve">You must submit your assignment through Canvas no later than midnight on </w:t>
       </w:r>
       <w:r>
         <w:t>Wednesday, September 12, 2018</w:t>
@@ -566,7 +543,15 @@
     </w:p>
     <w:p>
       <w:r>
-        <w:t>Your assignment will be judged by the following criteria (100 points possible):</w:t>
+        <w:t>Your assignment will be judged by the following criteria (</w:t>
+      </w:r>
+      <w:r>
+        <w:t>50</w:t>
+      </w:r>
+      <w:bookmarkStart w:id="0" w:name="_GoBack"/>
+      <w:bookmarkEnd w:id="0"/>
+      <w:r>
+        <w:t xml:space="preserve"> points possible):</w:t>
       </w:r>
     </w:p>
     <w:p>
@@ -668,7 +653,7 @@
 </file>
 
 <file path=word/numbering.xml><?xml version="1.0" encoding="utf-8"?>
-<w:numbering xmlns:wpc="http://schemas.microsoft.com/office/word/2010/wordprocessingCanvas" xmlns:cx="http://schemas.microsoft.com/office/drawing/2014/chartex" xmlns:cx1="http://schemas.microsoft.com/office/drawing/2015/9/8/chartex" xmlns:cx2="http://schemas.microsoft.com/office/drawing/2015/10/21/chartex" xmlns:cx3="http://schemas.microsoft.com/office/drawing/2016/5/9/chartex" xmlns:cx4="http://schemas.microsoft.com/office/drawing/2016/5/10/chartex" xmlns:cx5="http://schemas.microsoft.com/office/drawing/2016/5/11/chartex" xmlns:cx6="http://schemas.microsoft.com/office/drawing/2016/5/12/chartex" xmlns:cx7="http://schemas.microsoft.com/office/drawing/2016/5/13/chartex" xmlns:cx8="http://schemas.microsoft.com/office/drawing/2016/5/14/chartex" xmlns:mc="http://schemas.openxmlformats.org/markup-compatibility/2006" xmlns:aink="http://schemas.microsoft.com/office/drawing/2016/ink" xmlns:am3d="http://schemas.microsoft.com/office/drawing/2017/model3d" xmlns:o="urn:schemas-microsoft-com:office:office" xmlns:r="http://schemas.openxmlformats.org/officeDocument/2006/relationships" xmlns:m="http://schemas.openxmlformats.org/officeDocument/2006/math" xmlns:v="urn:schemas-microsoft-com:vml" xmlns:wp14="http://schemas.microsoft.com/office/word/2010/wordprocessingDrawing" xmlns:wp="http://schemas.openxmlformats.org/drawingml/2006/wordprocessingDrawing" xmlns:w10="urn:schemas-microsoft-com:office:word" xmlns:w="http://schemas.openxmlformats.org/wordprocessingml/2006/main" xmlns:w14="http://schemas.microsoft.com/office/word/2010/wordml" xmlns:w15="http://schemas.microsoft.com/office/word/2012/wordml" xmlns:w16cid="http://schemas.microsoft.com/office/word/2016/wordml/cid" xmlns:w16se="http://schemas.microsoft.com/office/word/2015/wordml/symex" xmlns:wpg="http://schemas.microsoft.com/office/word/2010/wordprocessingGroup" xmlns:wpi="http://schemas.microsoft.com/office/word/2010/wordprocessingInk" xmlns:wne="http://schemas.microsoft.com/office/word/2006/wordml" xmlns:wps="http://schemas.microsoft.com/office/word/2010/wordprocessingShape" mc:Ignorable="w14 w15 w16se w16cid wp14">
+<w:numbering xmlns:wpc="http://schemas.microsoft.com/office/word/2010/wordprocessingCanvas" xmlns:cx="http://schemas.microsoft.com/office/drawing/2014/chartex" xmlns:cx1="http://schemas.microsoft.com/office/drawing/2015/9/8/chartex" xmlns:mc="http://schemas.openxmlformats.org/markup-compatibility/2006" xmlns:o="urn:schemas-microsoft-com:office:office" xmlns:r="http://schemas.openxmlformats.org/officeDocument/2006/relationships" xmlns:m="http://schemas.openxmlformats.org/officeDocument/2006/math" xmlns:v="urn:schemas-microsoft-com:vml" xmlns:wp14="http://schemas.microsoft.com/office/word/2010/wordprocessingDrawing" xmlns:wp="http://schemas.openxmlformats.org/drawingml/2006/wordprocessingDrawing" xmlns:w10="urn:schemas-microsoft-com:office:word" xmlns:w="http://schemas.openxmlformats.org/wordprocessingml/2006/main" xmlns:w14="http://schemas.microsoft.com/office/word/2010/wordml" xmlns:w15="http://schemas.microsoft.com/office/word/2012/wordml" xmlns:w16se="http://schemas.microsoft.com/office/word/2015/wordml/symex" xmlns:wpg="http://schemas.microsoft.com/office/word/2010/wordprocessingGroup" xmlns:wpi="http://schemas.microsoft.com/office/word/2010/wordprocessingInk" xmlns:wne="http://schemas.microsoft.com/office/word/2006/wordml" xmlns:wps="http://schemas.microsoft.com/office/word/2010/wordprocessingShape" mc:Ignorable="w14 w15 w16se wp14">
   <w:abstractNum w:abstractNumId="0" w15:restartNumberingAfterBreak="0">
     <w:nsid w:val="2B12128E"/>
     <w:multiLevelType w:val="hybridMultilevel"/>
@@ -1110,7 +1095,7 @@
 </file>
 
 <file path=word/styles.xml><?xml version="1.0" encoding="utf-8"?>
-<w:styles xmlns:mc="http://schemas.openxmlformats.org/markup-compatibility/2006" xmlns:r="http://schemas.openxmlformats.org/officeDocument/2006/relationships" xmlns:w="http://schemas.openxmlformats.org/wordprocessingml/2006/main" xmlns:w14="http://schemas.microsoft.com/office/word/2010/wordml" xmlns:w15="http://schemas.microsoft.com/office/word/2012/wordml" xmlns:w16cid="http://schemas.microsoft.com/office/word/2016/wordml/cid" xmlns:w16se="http://schemas.microsoft.com/office/word/2015/wordml/symex" mc:Ignorable="w14 w15 w16se w16cid">
+<w:styles xmlns:mc="http://schemas.openxmlformats.org/markup-compatibility/2006" xmlns:r="http://schemas.openxmlformats.org/officeDocument/2006/relationships" xmlns:w="http://schemas.openxmlformats.org/wordprocessingml/2006/main" xmlns:w14="http://schemas.microsoft.com/office/word/2010/wordml" xmlns:w15="http://schemas.microsoft.com/office/word/2012/wordml" xmlns:w16se="http://schemas.microsoft.com/office/word/2015/wordml/symex" mc:Ignorable="w14 w15 w16se">
   <w:docDefaults>
     <w:rPrDefault>
       <w:rPr>
@@ -1126,7 +1111,7 @@
       </w:pPr>
     </w:pPrDefault>
   </w:docDefaults>
-  <w:latentStyles w:defLockedState="0" w:defUIPriority="99" w:defSemiHidden="0" w:defUnhideWhenUsed="0" w:defQFormat="0" w:count="375">
+  <w:latentStyles w:defLockedState="0" w:defUIPriority="99" w:defSemiHidden="0" w:defUnhideWhenUsed="0" w:defQFormat="0" w:count="371">
     <w:lsdException w:name="Normal" w:uiPriority="0" w:qFormat="1"/>
     <w:lsdException w:name="heading 1" w:uiPriority="9" w:qFormat="1"/>
     <w:lsdException w:name="heading 2" w:semiHidden="1" w:uiPriority="9" w:unhideWhenUsed="1" w:qFormat="1"/>
@@ -1498,10 +1483,6 @@
     <w:lsdException w:name="List Table 5 Dark Accent 6" w:uiPriority="50"/>
     <w:lsdException w:name="List Table 6 Colorful Accent 6" w:uiPriority="51"/>
     <w:lsdException w:name="List Table 7 Colorful Accent 6" w:uiPriority="52"/>
-    <w:lsdException w:name="Mention" w:semiHidden="1" w:unhideWhenUsed="1"/>
-    <w:lsdException w:name="Smart Hyperlink" w:semiHidden="1" w:unhideWhenUsed="1"/>
-    <w:lsdException w:name="Hashtag" w:semiHidden="1" w:unhideWhenUsed="1"/>
-    <w:lsdException w:name="Unresolved Mention" w:semiHidden="1" w:unhideWhenUsed="1"/>
   </w:latentStyles>
   <w:style w:type="paragraph" w:default="1" w:styleId="Normal">
     <w:name w:val="Normal"/>
@@ -1638,7 +1619,7 @@
       <w:u w:val="single"/>
     </w:rPr>
   </w:style>
-  <w:style w:type="character" w:styleId="UnresolvedMention">
+  <w:style w:type="character" w:customStyle="1" w:styleId="UnresolvedMention">
     <w:name w:val="Unresolved Mention"/>
     <w:basedOn w:val="DefaultParagraphFont"/>
     <w:uiPriority w:val="99"/>

</xml_diff>